<commit_message>
Updated to include Piskel details
</commit_message>
<xml_diff>
--- a/Tilemap.docx
+++ b/Tilemap.docx
@@ -8067,10 +8067,7 @@
         </w:r>
       </w:hyperlink>
       <w:r>
-        <w:t xml:space="preserve"> and run it.  </w:t>
-      </w:r>
-      <w:r>
-        <w:t xml:space="preserve">As you can see, there are now three enemies who will chase you around the small world – if they touch you its game over.  </w:t>
+        <w:t xml:space="preserve"> and run it.  As you can see, there are now three enemies who will chase you around the small world – if they touch you its game over.  </w:t>
       </w:r>
       <w:r>
         <w:t xml:space="preserve">You will also notice that the enemies can only move on the green tiles just like the player.  The following code shows how to use the previously defined </w:t>
@@ -9248,23 +9245,7 @@
           <w:sz w:val="18"/>
           <w:szCs w:val="18"/>
         </w:rPr>
-        <w:t>playerPositionIn</w:t>
-      </w:r>
-      <w:r>
-        <w:rPr>
-          <w:rFonts w:ascii="Menlo" w:hAnsi="Menlo" w:cs="Menlo"/>
-          <w:sz w:val="18"/>
-          <w:szCs w:val="18"/>
-        </w:rPr>
-        <w:t>World</w:t>
-      </w:r>
-      <w:r>
-        <w:rPr>
-          <w:rFonts w:ascii="Menlo" w:hAnsi="Menlo" w:cs="Menlo"/>
-          <w:sz w:val="18"/>
-          <w:szCs w:val="18"/>
-        </w:rPr>
-        <w:t>X</w:t>
+        <w:t>playerPositionInWorldX</w:t>
       </w:r>
       <w:proofErr w:type="spellEnd"/>
       <w:r>
@@ -9320,23 +9301,7 @@
           <w:sz w:val="18"/>
           <w:szCs w:val="18"/>
         </w:rPr>
-        <w:t>playerPositionIn</w:t>
-      </w:r>
-      <w:r>
-        <w:rPr>
-          <w:rFonts w:ascii="Menlo" w:hAnsi="Menlo" w:cs="Menlo"/>
-          <w:sz w:val="18"/>
-          <w:szCs w:val="18"/>
-        </w:rPr>
-        <w:t>World</w:t>
-      </w:r>
-      <w:r>
-        <w:rPr>
-          <w:rFonts w:ascii="Menlo" w:hAnsi="Menlo" w:cs="Menlo"/>
-          <w:sz w:val="18"/>
-          <w:szCs w:val="18"/>
-        </w:rPr>
-        <w:t>Y</w:t>
+        <w:t>playerPositionInWorldY</w:t>
       </w:r>
       <w:proofErr w:type="spellEnd"/>
       <w:r>
@@ -9911,34 +9876,26 @@
           <w:sz w:val="18"/>
           <w:szCs w:val="18"/>
         </w:rPr>
+        <w:t xml:space="preserve">        …</w:t>
+      </w:r>
+    </w:p>
+    <w:p>
+      <w:pPr>
+        <w:shd w:val="clear" w:color="auto" w:fill="F2F2F2" w:themeFill="background1" w:themeFillShade="F2"/>
+        <w:rPr>
+          <w:rFonts w:ascii="Menlo" w:hAnsi="Menlo" w:cs="Menlo"/>
+          <w:sz w:val="18"/>
+          <w:szCs w:val="18"/>
+        </w:rPr>
+      </w:pPr>
+      <w:r>
+        <w:rPr>
+          <w:rFonts w:ascii="Menlo" w:hAnsi="Menlo" w:cs="Menlo"/>
+          <w:sz w:val="18"/>
+          <w:szCs w:val="18"/>
+        </w:rPr>
         <w:t xml:space="preserve">        </w:t>
       </w:r>
-      <w:r>
-        <w:rPr>
-          <w:rFonts w:ascii="Menlo" w:hAnsi="Menlo" w:cs="Menlo"/>
-          <w:sz w:val="18"/>
-          <w:szCs w:val="18"/>
-        </w:rPr>
-        <w:t>…</w:t>
-      </w:r>
-    </w:p>
-    <w:p>
-      <w:pPr>
-        <w:shd w:val="clear" w:color="auto" w:fill="F2F2F2" w:themeFill="background1" w:themeFillShade="F2"/>
-        <w:rPr>
-          <w:rFonts w:ascii="Menlo" w:hAnsi="Menlo" w:cs="Menlo"/>
-          <w:sz w:val="18"/>
-          <w:szCs w:val="18"/>
-        </w:rPr>
-      </w:pPr>
-      <w:r>
-        <w:rPr>
-          <w:rFonts w:ascii="Menlo" w:hAnsi="Menlo" w:cs="Menlo"/>
-          <w:sz w:val="18"/>
-          <w:szCs w:val="18"/>
-        </w:rPr>
-        <w:t xml:space="preserve">        </w:t>
-      </w:r>
     </w:p>
     <w:p>
       <w:pPr>
@@ -10417,6 +10374,485 @@
         <w:pStyle w:val="Heading1"/>
       </w:pPr>
       <w:r>
+        <w:t xml:space="preserve">But I want to use </w:t>
+      </w:r>
+      <w:proofErr w:type="spellStart"/>
+      <w:r>
+        <w:t>FemtoIDE</w:t>
+      </w:r>
+      <w:proofErr w:type="spellEnd"/>
+      <w:r>
+        <w:t xml:space="preserve"> and </w:t>
+      </w:r>
+      <w:proofErr w:type="spellStart"/>
+      <w:r>
+        <w:t>Piskel</w:t>
+      </w:r>
+      <w:proofErr w:type="spellEnd"/>
+      <w:r>
+        <w:t xml:space="preserve"> to create graphics</w:t>
+      </w:r>
+      <w:r>
+        <w:t>!</w:t>
+      </w:r>
+    </w:p>
+    <w:p/>
+    <w:p>
+      <w:r>
+        <w:t xml:space="preserve">While browsing the code, you may have noticed that the graphics images </w:t>
+      </w:r>
+      <w:r>
+        <w:t xml:space="preserve">used are just the pixel data and do not have embedded dimensions.  If you have used </w:t>
+      </w:r>
+      <w:proofErr w:type="spellStart"/>
+      <w:r>
+        <w:t>FemtoIDE</w:t>
+      </w:r>
+      <w:proofErr w:type="spellEnd"/>
+      <w:r>
+        <w:t xml:space="preserve"> and have created graphics within it, you are probably familiar with its process of converting images into </w:t>
+      </w:r>
+      <w:r>
+        <w:rPr>
+          <w:b/>
+        </w:rPr>
+        <w:t>.h</w:t>
+      </w:r>
+      <w:r>
+        <w:t xml:space="preserve"> files for immediate inclusion into a program.</w:t>
+      </w:r>
+    </w:p>
+    <w:p/>
+    <w:p>
+      <w:r>
+        <w:lastRenderedPageBreak/>
+        <w:t xml:space="preserve">These image also allow you to render the images using the overloaded method </w:t>
+      </w:r>
+      <w:proofErr w:type="spellStart"/>
+      <w:proofErr w:type="gramStart"/>
+      <w:r>
+        <w:rPr>
+          <w:b/>
+        </w:rPr>
+        <w:t>drawBitmap</w:t>
+      </w:r>
+      <w:proofErr w:type="spellEnd"/>
+      <w:r>
+        <w:rPr>
+          <w:b/>
+        </w:rPr>
+        <w:t>(</w:t>
+      </w:r>
+      <w:proofErr w:type="gramEnd"/>
+      <w:r>
+        <w:rPr>
+          <w:b/>
+        </w:rPr>
+        <w:t>x, y, image)</w:t>
+      </w:r>
+      <w:r>
+        <w:t xml:space="preserve"> where you do not need to specify the dimensions.</w:t>
+      </w:r>
+    </w:p>
+    <w:p/>
+    <w:p>
+      <w:r>
+        <w:t>If you d</w:t>
+      </w:r>
+      <w:r>
+        <w:t xml:space="preserve">ownload the code in the repo </w:t>
+      </w:r>
+      <w:hyperlink r:id="rId17" w:history="1">
+        <w:r>
+          <w:rPr>
+            <w:rStyle w:val="Hyperlink"/>
+          </w:rPr>
+          <w:t>https://github.com/filmote/Tilemap_5</w:t>
+        </w:r>
+      </w:hyperlink>
+      <w:r>
+        <w:t xml:space="preserve"> </w:t>
+      </w:r>
+      <w:r>
+        <w:t xml:space="preserve">you will see how I have used the image </w:t>
+      </w:r>
+      <w:r>
+        <w:rPr>
+          <w:b/>
+        </w:rPr>
+        <w:t>.h</w:t>
+      </w:r>
+      <w:r>
+        <w:t xml:space="preserve"> files from the </w:t>
+      </w:r>
+      <w:proofErr w:type="spellStart"/>
+      <w:r>
+        <w:t>FemtoIDE</w:t>
+      </w:r>
+      <w:proofErr w:type="spellEnd"/>
+      <w:r>
+        <w:t xml:space="preserve"> conversion process to populate the tile data.  The magic happens in the images/</w:t>
+      </w:r>
+      <w:proofErr w:type="spellStart"/>
+      <w:r>
+        <w:t>Images.h</w:t>
+      </w:r>
+      <w:proofErr w:type="spellEnd"/>
+      <w:r>
+        <w:t xml:space="preserve"> class where I have removed the embedded data from previous projects and included the .h files.  </w:t>
+      </w:r>
+    </w:p>
+    <w:p/>
+    <w:p>
+      <w:r>
+        <w:t>Tile definitions expect a reference to the image data (without embedded dimensions) and width and height parameters.  When creating the tile definition using embedded dimensions, I have pointed it to the 2</w:t>
+      </w:r>
+      <w:r>
+        <w:rPr>
+          <w:vertAlign w:val="superscript"/>
+        </w:rPr>
+        <w:t>nd</w:t>
+      </w:r>
+      <w:r>
+        <w:t xml:space="preserve"> element of the image data which is the starting point of the pixel data.  When specifying the width and height, I have referred to the 0</w:t>
+      </w:r>
+      <w:r>
+        <w:rPr>
+          <w:vertAlign w:val="superscript"/>
+        </w:rPr>
+        <w:t>th</w:t>
+      </w:r>
+      <w:r>
+        <w:t xml:space="preserve"> and 1</w:t>
+      </w:r>
+      <w:r>
+        <w:rPr>
+          <w:vertAlign w:val="superscript"/>
+        </w:rPr>
+        <w:t>st</w:t>
+      </w:r>
+      <w:r>
+        <w:t xml:space="preserve"> elements to retrieve the embedded dimensions.</w:t>
+      </w:r>
+    </w:p>
+    <w:p/>
+    <w:p/>
+    <w:p>
+      <w:pPr>
+        <w:shd w:val="clear" w:color="auto" w:fill="F2F2F2" w:themeFill="background1" w:themeFillShade="F2"/>
+        <w:rPr>
+          <w:rFonts w:ascii="Menlo" w:hAnsi="Menlo" w:cs="Menlo"/>
+          <w:sz w:val="18"/>
+          <w:szCs w:val="18"/>
+        </w:rPr>
+      </w:pPr>
+      <w:r>
+        <w:rPr>
+          <w:rFonts w:ascii="Menlo" w:hAnsi="Menlo" w:cs="Menlo"/>
+          <w:sz w:val="18"/>
+          <w:szCs w:val="18"/>
+        </w:rPr>
+        <w:t xml:space="preserve">    #include "</w:t>
+      </w:r>
+      <w:proofErr w:type="spellStart"/>
+      <w:r>
+        <w:rPr>
+          <w:rFonts w:ascii="Menlo" w:hAnsi="Menlo" w:cs="Menlo"/>
+          <w:sz w:val="18"/>
+          <w:szCs w:val="18"/>
+        </w:rPr>
+        <w:t>Green.h</w:t>
+      </w:r>
+      <w:proofErr w:type="spellEnd"/>
+      <w:r>
+        <w:rPr>
+          <w:rFonts w:ascii="Menlo" w:hAnsi="Menlo" w:cs="Menlo"/>
+          <w:sz w:val="18"/>
+          <w:szCs w:val="18"/>
+        </w:rPr>
+        <w:t>"</w:t>
+      </w:r>
+    </w:p>
+    <w:p>
+      <w:pPr>
+        <w:shd w:val="clear" w:color="auto" w:fill="F2F2F2" w:themeFill="background1" w:themeFillShade="F2"/>
+        <w:rPr>
+          <w:rFonts w:ascii="Menlo" w:hAnsi="Menlo" w:cs="Menlo"/>
+          <w:sz w:val="18"/>
+          <w:szCs w:val="18"/>
+        </w:rPr>
+      </w:pPr>
+      <w:r>
+        <w:rPr>
+          <w:rFonts w:ascii="Menlo" w:hAnsi="Menlo" w:cs="Menlo"/>
+          <w:sz w:val="18"/>
+          <w:szCs w:val="18"/>
+        </w:rPr>
+        <w:t xml:space="preserve">    #include "</w:t>
+      </w:r>
+      <w:proofErr w:type="spellStart"/>
+      <w:r>
+        <w:rPr>
+          <w:rFonts w:ascii="Menlo" w:hAnsi="Menlo" w:cs="Menlo"/>
+          <w:sz w:val="18"/>
+          <w:szCs w:val="18"/>
+        </w:rPr>
+        <w:t>Grass.h</w:t>
+      </w:r>
+      <w:proofErr w:type="spellEnd"/>
+      <w:r>
+        <w:rPr>
+          <w:rFonts w:ascii="Menlo" w:hAnsi="Menlo" w:cs="Menlo"/>
+          <w:sz w:val="18"/>
+          <w:szCs w:val="18"/>
+        </w:rPr>
+        <w:t>"</w:t>
+      </w:r>
+    </w:p>
+    <w:p>
+      <w:pPr>
+        <w:shd w:val="clear" w:color="auto" w:fill="F2F2F2" w:themeFill="background1" w:themeFillShade="F2"/>
+        <w:rPr>
+          <w:rFonts w:ascii="Menlo" w:hAnsi="Menlo" w:cs="Menlo"/>
+          <w:sz w:val="18"/>
+          <w:szCs w:val="18"/>
+        </w:rPr>
+      </w:pPr>
+      <w:r>
+        <w:rPr>
+          <w:rFonts w:ascii="Menlo" w:hAnsi="Menlo" w:cs="Menlo"/>
+          <w:sz w:val="18"/>
+          <w:szCs w:val="18"/>
+        </w:rPr>
+        <w:t xml:space="preserve">    #include "</w:t>
+      </w:r>
+      <w:proofErr w:type="spellStart"/>
+      <w:r>
+        <w:rPr>
+          <w:rFonts w:ascii="Menlo" w:hAnsi="Menlo" w:cs="Menlo"/>
+          <w:sz w:val="18"/>
+          <w:szCs w:val="18"/>
+        </w:rPr>
+        <w:t>Tree.h</w:t>
+      </w:r>
+      <w:proofErr w:type="spellEnd"/>
+      <w:r>
+        <w:rPr>
+          <w:rFonts w:ascii="Menlo" w:hAnsi="Menlo" w:cs="Menlo"/>
+          <w:sz w:val="18"/>
+          <w:szCs w:val="18"/>
+        </w:rPr>
+        <w:t>"</w:t>
+      </w:r>
+    </w:p>
+    <w:p>
+      <w:pPr>
+        <w:shd w:val="clear" w:color="auto" w:fill="F2F2F2" w:themeFill="background1" w:themeFillShade="F2"/>
+        <w:rPr>
+          <w:rFonts w:ascii="Menlo" w:hAnsi="Menlo" w:cs="Menlo"/>
+          <w:sz w:val="18"/>
+          <w:szCs w:val="18"/>
+        </w:rPr>
+      </w:pPr>
+      <w:r>
+        <w:rPr>
+          <w:rFonts w:ascii="Menlo" w:hAnsi="Menlo" w:cs="Menlo"/>
+          <w:sz w:val="18"/>
+          <w:szCs w:val="18"/>
+        </w:rPr>
+        <w:t xml:space="preserve">    #include "</w:t>
+      </w:r>
+      <w:proofErr w:type="spellStart"/>
+      <w:r>
+        <w:rPr>
+          <w:rFonts w:ascii="Menlo" w:hAnsi="Menlo" w:cs="Menlo"/>
+          <w:sz w:val="18"/>
+          <w:szCs w:val="18"/>
+        </w:rPr>
+        <w:t>Water.h</w:t>
+      </w:r>
+      <w:proofErr w:type="spellEnd"/>
+      <w:r>
+        <w:rPr>
+          <w:rFonts w:ascii="Menlo" w:hAnsi="Menlo" w:cs="Menlo"/>
+          <w:sz w:val="18"/>
+          <w:szCs w:val="18"/>
+        </w:rPr>
+        <w:t>"</w:t>
+      </w:r>
+    </w:p>
+    <w:p>
+      <w:pPr>
+        <w:shd w:val="clear" w:color="auto" w:fill="F2F2F2" w:themeFill="background1" w:themeFillShade="F2"/>
+        <w:rPr>
+          <w:rFonts w:ascii="Menlo" w:hAnsi="Menlo" w:cs="Menlo"/>
+          <w:sz w:val="18"/>
+          <w:szCs w:val="18"/>
+        </w:rPr>
+      </w:pPr>
+      <w:r>
+        <w:rPr>
+          <w:rFonts w:ascii="Menlo" w:hAnsi="Menlo" w:cs="Menlo"/>
+          <w:sz w:val="18"/>
+          <w:szCs w:val="18"/>
+        </w:rPr>
+        <w:t xml:space="preserve">    </w:t>
+      </w:r>
+    </w:p>
+    <w:p>
+      <w:pPr>
+        <w:shd w:val="clear" w:color="auto" w:fill="F2F2F2" w:themeFill="background1" w:themeFillShade="F2"/>
+        <w:rPr>
+          <w:rFonts w:ascii="Menlo" w:hAnsi="Menlo" w:cs="Menlo"/>
+          <w:sz w:val="18"/>
+          <w:szCs w:val="18"/>
+        </w:rPr>
+      </w:pPr>
+      <w:r>
+        <w:rPr>
+          <w:rFonts w:ascii="Menlo" w:hAnsi="Menlo" w:cs="Menlo"/>
+          <w:sz w:val="18"/>
+          <w:szCs w:val="18"/>
+        </w:rPr>
+        <w:t xml:space="preserve">    </w:t>
+      </w:r>
+      <w:proofErr w:type="gramStart"/>
+      <w:r>
+        <w:rPr>
+          <w:rFonts w:ascii="Menlo" w:hAnsi="Menlo" w:cs="Menlo"/>
+          <w:sz w:val="18"/>
+          <w:szCs w:val="18"/>
+        </w:rPr>
+        <w:t>Tilemap::</w:t>
+      </w:r>
+      <w:proofErr w:type="gramEnd"/>
+      <w:r>
+        <w:rPr>
+          <w:rFonts w:ascii="Menlo" w:hAnsi="Menlo" w:cs="Menlo"/>
+          <w:sz w:val="18"/>
+          <w:szCs w:val="18"/>
+        </w:rPr>
+        <w:t>Tile green16 = { &amp;Green[2], Green[0], Green[1] };</w:t>
+      </w:r>
+    </w:p>
+    <w:p>
+      <w:pPr>
+        <w:shd w:val="clear" w:color="auto" w:fill="F2F2F2" w:themeFill="background1" w:themeFillShade="F2"/>
+        <w:rPr>
+          <w:rFonts w:ascii="Menlo" w:hAnsi="Menlo" w:cs="Menlo"/>
+          <w:sz w:val="18"/>
+          <w:szCs w:val="18"/>
+        </w:rPr>
+      </w:pPr>
+      <w:r>
+        <w:rPr>
+          <w:rFonts w:ascii="Menlo" w:hAnsi="Menlo" w:cs="Menlo"/>
+          <w:sz w:val="18"/>
+          <w:szCs w:val="18"/>
+        </w:rPr>
+        <w:t xml:space="preserve">    </w:t>
+      </w:r>
+      <w:proofErr w:type="gramStart"/>
+      <w:r>
+        <w:rPr>
+          <w:rFonts w:ascii="Menlo" w:hAnsi="Menlo" w:cs="Menlo"/>
+          <w:sz w:val="18"/>
+          <w:szCs w:val="18"/>
+        </w:rPr>
+        <w:t>Tilemap::</w:t>
+      </w:r>
+      <w:proofErr w:type="gramEnd"/>
+      <w:r>
+        <w:rPr>
+          <w:rFonts w:ascii="Menlo" w:hAnsi="Menlo" w:cs="Menlo"/>
+          <w:sz w:val="18"/>
+          <w:szCs w:val="18"/>
+        </w:rPr>
+        <w:t>Tile tree16 = { &amp;Tree[2], Tree[0], Tree[1] };</w:t>
+      </w:r>
+    </w:p>
+    <w:p>
+      <w:pPr>
+        <w:shd w:val="clear" w:color="auto" w:fill="F2F2F2" w:themeFill="background1" w:themeFillShade="F2"/>
+        <w:rPr>
+          <w:rFonts w:ascii="Menlo" w:hAnsi="Menlo" w:cs="Menlo"/>
+          <w:sz w:val="18"/>
+          <w:szCs w:val="18"/>
+        </w:rPr>
+      </w:pPr>
+      <w:r>
+        <w:rPr>
+          <w:rFonts w:ascii="Menlo" w:hAnsi="Menlo" w:cs="Menlo"/>
+          <w:sz w:val="18"/>
+          <w:szCs w:val="18"/>
+        </w:rPr>
+        <w:t xml:space="preserve">    </w:t>
+      </w:r>
+      <w:proofErr w:type="gramStart"/>
+      <w:r>
+        <w:rPr>
+          <w:rFonts w:ascii="Menlo" w:hAnsi="Menlo" w:cs="Menlo"/>
+          <w:sz w:val="18"/>
+          <w:szCs w:val="18"/>
+        </w:rPr>
+        <w:t>Tilemap::</w:t>
+      </w:r>
+      <w:proofErr w:type="gramEnd"/>
+      <w:r>
+        <w:rPr>
+          <w:rFonts w:ascii="Menlo" w:hAnsi="Menlo" w:cs="Menlo"/>
+          <w:sz w:val="18"/>
+          <w:szCs w:val="18"/>
+        </w:rPr>
+        <w:t>Tile grass16 = { &amp;Grass[2], Grass[0], Grass[1] };</w:t>
+      </w:r>
+    </w:p>
+    <w:p>
+      <w:pPr>
+        <w:shd w:val="clear" w:color="auto" w:fill="F2F2F2" w:themeFill="background1" w:themeFillShade="F2"/>
+        <w:rPr>
+          <w:rFonts w:ascii="Menlo" w:hAnsi="Menlo" w:cs="Menlo"/>
+          <w:sz w:val="18"/>
+          <w:szCs w:val="18"/>
+        </w:rPr>
+      </w:pPr>
+      <w:r>
+        <w:rPr>
+          <w:rFonts w:ascii="Menlo" w:hAnsi="Menlo" w:cs="Menlo"/>
+          <w:sz w:val="18"/>
+          <w:szCs w:val="18"/>
+        </w:rPr>
+        <w:t xml:space="preserve">    </w:t>
+      </w:r>
+      <w:proofErr w:type="gramStart"/>
+      <w:r>
+        <w:rPr>
+          <w:rFonts w:ascii="Menlo" w:hAnsi="Menlo" w:cs="Menlo"/>
+          <w:sz w:val="18"/>
+          <w:szCs w:val="18"/>
+        </w:rPr>
+        <w:t>Tilemap::</w:t>
+      </w:r>
+      <w:proofErr w:type="gramEnd"/>
+      <w:r>
+        <w:rPr>
+          <w:rFonts w:ascii="Menlo" w:hAnsi="Menlo" w:cs="Menlo"/>
+          <w:sz w:val="18"/>
+          <w:szCs w:val="18"/>
+        </w:rPr>
+        <w:t>Tile water16 = { &amp;Water[2], Water[0], Water[1] };</w:t>
+      </w:r>
+    </w:p>
+    <w:p>
+      <w:pPr>
+        <w:pStyle w:val="Heading1"/>
+      </w:pPr>
+    </w:p>
+    <w:p>
+      <w:pPr>
+        <w:pStyle w:val="Heading1"/>
+      </w:pPr>
+      <w:r>
         <w:t>Finally</w:t>
       </w:r>
       <w:proofErr w:type="gramStart"/>
@@ -10445,99 +10881,33 @@
     <w:p/>
     <w:p>
       <w:r>
-        <w:lastRenderedPageBreak/>
-        <w:t xml:space="preserve">You have probably noticed that the rendering is a little slow but this can be improved dramatically by one simple little change in the Pokitto library.  If you open up the file named </w:t>
+        <w:t xml:space="preserve">You can switch between mode 2 and mode 15 by editing the </w:t>
+      </w:r>
+      <w:proofErr w:type="spellStart"/>
+      <w:r>
+        <w:rPr>
+          <w:b/>
+        </w:rPr>
+        <w:t>MySettings.h</w:t>
+      </w:r>
+      <w:proofErr w:type="spellEnd"/>
+      <w:r>
+        <w:t xml:space="preserve"> file.  If you ‘clean’ and recompile the code, you will see that it works in both modes.</w:t>
+      </w:r>
+    </w:p>
+    <w:p/>
+    <w:p>
+      <w:r>
+        <w:t xml:space="preserve">You have probably noticed that the rendering is a little slow </w:t>
+      </w:r>
+      <w:r>
+        <w:t xml:space="preserve">in mode 15 </w:t>
+      </w:r>
+      <w:r>
+        <w:t xml:space="preserve">but this can be improved dramatically by one simple little change in the Pokitto library.  If you open up the file named </w:t>
       </w:r>
       <w:r>
         <w:t>Tilemap.hpp in the /Pokitto/POKITTO_LIBS/Tilemap directory, you will see a line 26 the following code:</w:t>
-      </w:r>
-    </w:p>
-    <w:p/>
-    <w:p/>
-    <w:p>
-      <w:pPr>
-        <w:shd w:val="clear" w:color="auto" w:fill="F2F2F2" w:themeFill="background1" w:themeFillShade="F2"/>
-        <w:rPr>
-          <w:rFonts w:ascii="Menlo" w:hAnsi="Menlo" w:cs="Menlo"/>
-          <w:sz w:val="18"/>
-          <w:szCs w:val="18"/>
-        </w:rPr>
-      </w:pPr>
-      <w:r>
-        <w:rPr>
-          <w:rFonts w:ascii="Menlo" w:hAnsi="Menlo" w:cs="Menlo"/>
-          <w:sz w:val="18"/>
-          <w:szCs w:val="18"/>
-        </w:rPr>
-        <w:t>#if POK_</w:t>
-      </w:r>
-      <w:proofErr w:type="gramStart"/>
-      <w:r>
-        <w:rPr>
-          <w:rFonts w:ascii="Menlo" w:hAnsi="Menlo" w:cs="Menlo"/>
-          <w:sz w:val="18"/>
-          <w:szCs w:val="18"/>
-        </w:rPr>
-        <w:t>SCREENMODE !</w:t>
-      </w:r>
-      <w:proofErr w:type="gramEnd"/>
-      <w:r>
-        <w:rPr>
-          <w:rFonts w:ascii="Menlo" w:hAnsi="Menlo" w:cs="Menlo"/>
-          <w:sz w:val="18"/>
-          <w:szCs w:val="18"/>
-        </w:rPr>
-        <w:t>= MODE_FAST_16COLOR</w:t>
-      </w:r>
-    </w:p>
-    <w:p/>
-    <w:p/>
-    <w:p>
-      <w:r>
-        <w:t>Changing the line to the following enables faster rendering on mode 15 as well.</w:t>
-      </w:r>
-    </w:p>
-    <w:p/>
-    <w:p/>
-    <w:p>
-      <w:pPr>
-        <w:shd w:val="clear" w:color="auto" w:fill="F2F2F2" w:themeFill="background1" w:themeFillShade="F2"/>
-      </w:pPr>
-      <w:r>
-        <w:t>#</w:t>
-      </w:r>
-      <w:r>
-        <w:rPr>
-          <w:rFonts w:ascii="Menlo" w:hAnsi="Menlo" w:cs="Menlo"/>
-          <w:sz w:val="18"/>
-          <w:szCs w:val="18"/>
-        </w:rPr>
-        <w:t>if POK_</w:t>
-      </w:r>
-      <w:proofErr w:type="gramStart"/>
-      <w:r>
-        <w:rPr>
-          <w:rFonts w:ascii="Menlo" w:hAnsi="Menlo" w:cs="Menlo"/>
-          <w:sz w:val="18"/>
-          <w:szCs w:val="18"/>
-        </w:rPr>
-        <w:t>SCREENMODE !</w:t>
-      </w:r>
-      <w:proofErr w:type="gramEnd"/>
-      <w:r>
-        <w:rPr>
-          <w:rFonts w:ascii="Menlo" w:hAnsi="Menlo" w:cs="Menlo"/>
-          <w:sz w:val="18"/>
-          <w:szCs w:val="18"/>
-        </w:rPr>
-        <w:t>= MODE_FAST_16COLOR &amp;&amp; POK_SCREENMODE != MODE15</w:t>
-      </w:r>
-    </w:p>
-    <w:p/>
-    <w:p/>
-    <w:p>
-      <w:r>
-        <w:t>Save the file, recompile the game and note the speed improvements!  This modification is likely to be merged into the base library very soon so you may have found it has already been done by the time you are reading this.</w:t>
       </w:r>
     </w:p>
     <w:p/>
@@ -10545,6 +10915,95 @@
       <w:bookmarkStart w:id="0" w:name="_GoBack"/>
       <w:bookmarkEnd w:id="0"/>
     </w:p>
+    <w:p>
+      <w:pPr>
+        <w:shd w:val="clear" w:color="auto" w:fill="F2F2F2" w:themeFill="background1" w:themeFillShade="F2"/>
+        <w:rPr>
+          <w:rFonts w:ascii="Menlo" w:hAnsi="Menlo" w:cs="Menlo"/>
+          <w:sz w:val="18"/>
+          <w:szCs w:val="18"/>
+        </w:rPr>
+      </w:pPr>
+      <w:r>
+        <w:rPr>
+          <w:rFonts w:ascii="Menlo" w:hAnsi="Menlo" w:cs="Menlo"/>
+          <w:sz w:val="18"/>
+          <w:szCs w:val="18"/>
+        </w:rPr>
+        <w:t>#if POK_</w:t>
+      </w:r>
+      <w:proofErr w:type="gramStart"/>
+      <w:r>
+        <w:rPr>
+          <w:rFonts w:ascii="Menlo" w:hAnsi="Menlo" w:cs="Menlo"/>
+          <w:sz w:val="18"/>
+          <w:szCs w:val="18"/>
+        </w:rPr>
+        <w:t>SCREENMODE !</w:t>
+      </w:r>
+      <w:proofErr w:type="gramEnd"/>
+      <w:r>
+        <w:rPr>
+          <w:rFonts w:ascii="Menlo" w:hAnsi="Menlo" w:cs="Menlo"/>
+          <w:sz w:val="18"/>
+          <w:szCs w:val="18"/>
+        </w:rPr>
+        <w:t>= MODE_FAST_16COLOR</w:t>
+      </w:r>
+    </w:p>
+    <w:p/>
+    <w:p/>
+    <w:p>
+      <w:r>
+        <w:t>Changing the line to the following enables faster rendering on mode 15 as well.</w:t>
+      </w:r>
+    </w:p>
+    <w:p/>
+    <w:p/>
+    <w:p>
+      <w:pPr>
+        <w:shd w:val="clear" w:color="auto" w:fill="F2F2F2" w:themeFill="background1" w:themeFillShade="F2"/>
+      </w:pPr>
+      <w:r>
+        <w:t>#</w:t>
+      </w:r>
+      <w:r>
+        <w:rPr>
+          <w:rFonts w:ascii="Menlo" w:hAnsi="Menlo" w:cs="Menlo"/>
+          <w:sz w:val="18"/>
+          <w:szCs w:val="18"/>
+        </w:rPr>
+        <w:t>if POK_</w:t>
+      </w:r>
+      <w:proofErr w:type="gramStart"/>
+      <w:r>
+        <w:rPr>
+          <w:rFonts w:ascii="Menlo" w:hAnsi="Menlo" w:cs="Menlo"/>
+          <w:sz w:val="18"/>
+          <w:szCs w:val="18"/>
+        </w:rPr>
+        <w:t>SCREENMODE !</w:t>
+      </w:r>
+      <w:proofErr w:type="gramEnd"/>
+      <w:r>
+        <w:rPr>
+          <w:rFonts w:ascii="Menlo" w:hAnsi="Menlo" w:cs="Menlo"/>
+          <w:sz w:val="18"/>
+          <w:szCs w:val="18"/>
+        </w:rPr>
+        <w:t>= MODE_FAST_16COLOR &amp;&amp; POK_SCREENMODE != MODE15</w:t>
+      </w:r>
+    </w:p>
+    <w:p/>
+    <w:p/>
+    <w:p>
+      <w:r>
+        <w:lastRenderedPageBreak/>
+        <w:t>Save the file, recompile the game and note the speed improvements!  This modification is likely to be merged into the base library very soon so you may have found it has already been done by the time you are reading this.</w:t>
+      </w:r>
+    </w:p>
+    <w:p/>
+    <w:p/>
     <w:sectPr>
       <w:pgSz w:w="11900" w:h="16840"/>
       <w:pgMar w:top="1440" w:right="1440" w:bottom="1440" w:left="1440" w:header="708" w:footer="708" w:gutter="0"/>
@@ -11345,7 +11804,7 @@
 </file>
 
 <file path=customXml/itemProps1.xml><?xml version="1.0" encoding="utf-8"?>
-<ds:datastoreItem xmlns:ds="http://schemas.openxmlformats.org/officeDocument/2006/customXml" ds:itemID="{3D3AA1F8-1348-084E-98A5-44876F5C85B0}">
+<ds:datastoreItem xmlns:ds="http://schemas.openxmlformats.org/officeDocument/2006/customXml" ds:itemID="{AB7CB4C9-68EB-CF40-9B62-5B2145A446A1}">
   <ds:schemaRefs>
     <ds:schemaRef ds:uri="http://schemas.openxmlformats.org/officeDocument/2006/bibliography"/>
   </ds:schemaRefs>

</xml_diff>